<commit_message>
Add CATextField and CAAlertView
</commit_message>
<xml_diff>
--- a/CrossApp帮助文档/HelloWorld/CrossApp之HelloWorld详解.docx
+++ b/CrossApp帮助文档/HelloWorld/CrossApp之HelloWorld详解.docx
@@ -228,16 +228,68 @@
         <w:ind w:firstLineChars="202" w:firstLine="424"/>
       </w:pPr>
       <w:r>
-        <w:t xml:space="preserve">    CCDirector* pDirector = CCDirector::</w:t>
-      </w:r>
-      <w:proofErr w:type="gramStart"/>
-      <w:r>
-        <w:t>sharedDirector(</w:t>
-      </w:r>
-      <w:proofErr w:type="gramEnd"/>
-      <w:r>
-        <w:t>);</w:t>
-      </w:r>
+        <w:t xml:space="preserve">    </w:t>
+      </w:r>
+      <w:proofErr w:type="spellStart"/>
+      <w:r>
+        <w:rPr>
+          <w:rFonts w:hint="eastAsia"/>
+        </w:rPr>
+        <w:t>CAApplication</w:t>
+      </w:r>
+      <w:proofErr w:type="spellEnd"/>
+      <w:r>
+        <w:t xml:space="preserve">* </w:t>
+      </w:r>
+      <w:proofErr w:type="spellStart"/>
+      <w:r>
+        <w:t>pDirector</w:t>
+      </w:r>
+      <w:proofErr w:type="spellEnd"/>
+      <w:r>
+        <w:t xml:space="preserve"> = </w:t>
+      </w:r>
+      <w:proofErr w:type="spellStart"/>
+      <w:r>
+        <w:rPr>
+          <w:rFonts w:hint="eastAsia"/>
+        </w:rPr>
+        <w:t>CAApplication</w:t>
+      </w:r>
+      <w:proofErr w:type="spellEnd"/>
+      <w:proofErr w:type="gramStart"/>
+      <w:r>
+        <w:t>::</w:t>
+      </w:r>
+      <w:proofErr w:type="gramEnd"/>
+      <w:r>
+        <w:rPr>
+          <w:rFonts w:hint="eastAsia"/>
+        </w:rPr>
+        <w:t xml:space="preserve"> </w:t>
+      </w:r>
+      <w:proofErr w:type="spellStart"/>
+      <w:r>
+        <w:rPr>
+          <w:rFonts w:hint="eastAsia"/>
+        </w:rPr>
+        <w:t>get</w:t>
+      </w:r>
+      <w:r>
+        <w:rPr>
+          <w:rFonts w:hint="eastAsia"/>
+        </w:rPr>
+        <w:t>Application</w:t>
+      </w:r>
+      <w:proofErr w:type="spellEnd"/>
+      <w:r>
+        <w:t xml:space="preserve"> </w:t>
+      </w:r>
+      <w:r>
+        <w:t>();</w:t>
+      </w:r>
+      <w:bookmarkStart w:id="0" w:name="_GoBack"/>
+      <w:bookmarkEnd w:id="0"/>
     </w:p>
     <w:p>
       <w:pPr>
@@ -1969,8 +2021,6 @@
       <w:r>
         <w:t>);</w:t>
       </w:r>
-      <w:bookmarkStart w:id="0" w:name="_GoBack"/>
-      <w:bookmarkEnd w:id="0"/>
     </w:p>
     <w:p>
       <w:pPr>
@@ -2058,9 +2108,6 @@
     <w:p>
       <w:pPr>
         <w:ind w:firstLineChars="202" w:firstLine="424"/>
-        <w:rPr>
-          <w:rFonts w:hint="eastAsia"/>
-        </w:rPr>
       </w:pPr>
       <w:r>
         <w:t xml:space="preserve">    </w:t>
@@ -2096,9 +2143,6 @@
     <w:p>
       <w:pPr>
         <w:ind w:firstLineChars="202" w:firstLine="424"/>
-        <w:rPr>
-          <w:rFonts w:hint="eastAsia"/>
-        </w:rPr>
       </w:pPr>
       <w:r>
         <w:rPr>
@@ -2149,9 +2193,6 @@
     <w:p>
       <w:pPr>
         <w:ind w:firstLineChars="202" w:firstLine="424"/>
-        <w:rPr>
-          <w:rFonts w:hint="eastAsia"/>
-        </w:rPr>
       </w:pPr>
       <w:r>
         <w:rPr>

</xml_diff>